<commit_message>
PSP: Nota del examen subido
</commit_message>
<xml_diff>
--- a/PSP/EjemploExamenPSP10Feb.docx
+++ b/PSP/EjemploExamenPSP10Feb.docx
@@ -1,226 +1,304 @@
 
 <file path=word/document.xml><?xml version="1.0" encoding="utf-8"?>
-<w:document xmlns:wpc="http://schemas.microsoft.com/office/word/2010/wordprocessingCanvas" xmlns:cx="http://schemas.microsoft.com/office/drawing/2014/chartex" xmlns:mc="http://schemas.openxmlformats.org/markup-compatibility/2006" xmlns:o="urn:schemas-microsoft-com:office:office" xmlns:r="http://schemas.openxmlformats.org/officeDocument/2006/relationships" xmlns:m="http://schemas.openxmlformats.org/officeDocument/2006/math" xmlns:v="urn:schemas-microsoft-com:vml" xmlns:wp14="http://schemas.microsoft.com/office/word/2010/wordprocessingDrawing" xmlns:wp="http://schemas.openxmlformats.org/drawingml/2006/wordprocessingDrawing" xmlns:w10="urn:schemas-microsoft-com:office:word" xmlns:w="http://schemas.openxmlformats.org/wordprocessingml/2006/main" xmlns:w14="http://schemas.microsoft.com/office/word/2010/wordml" xmlns:w15="http://schemas.microsoft.com/office/word/2012/wordml" xmlns:w16se="http://schemas.microsoft.com/office/word/2015/wordml/symex" xmlns:wpg="http://schemas.microsoft.com/office/word/2010/wordprocessingGroup" xmlns:wpi="http://schemas.microsoft.com/office/word/2010/wordprocessingInk" xmlns:wne="http://schemas.microsoft.com/office/word/2006/wordml" xmlns:wps="http://schemas.microsoft.com/office/word/2010/wordprocessingShape" mc:Ignorable="w14 w15 w16se wp14">
+<w:document xmlns:o="urn:schemas-microsoft-com:office:office" xmlns:r="http://schemas.openxmlformats.org/officeDocument/2006/relationships" xmlns:v="urn:schemas-microsoft-com:vml" xmlns:w="http://schemas.openxmlformats.org/wordprocessingml/2006/main" xmlns:w10="urn:schemas-microsoft-com:office:word" xmlns:wp="http://schemas.openxmlformats.org/drawingml/2006/wordprocessingDrawing" xmlns:wps="http://schemas.microsoft.com/office/word/2010/wordprocessingShape" xmlns:wpg="http://schemas.microsoft.com/office/word/2010/wordprocessingGroup" xmlns:mc="http://schemas.openxmlformats.org/markup-compatibility/2006" xmlns:wp14="http://schemas.microsoft.com/office/word/2010/wordprocessingDrawing" xmlns:w14="http://schemas.microsoft.com/office/word/2010/wordml" xmlns:w15="http://schemas.microsoft.com/office/word/2012/wordml" mc:Ignorable="w14 wp14 w15">
   <w:body>
     <w:p>
-      <w:r>
+      <w:pPr>
+        <w:pStyle w:val="Normal"/>
+        <w:rPr/>
+      </w:pPr>
+      <w:r>
+        <w:rPr/>
         <w:t>Ejemplo de examen</w:t>
       </w:r>
     </w:p>
     <w:p>
-      <w:r>
-        <w:t xml:space="preserve">Diferencia entre </w:t>
-      </w:r>
-      <w:proofErr w:type="spellStart"/>
-      <w:r>
-        <w:t>tcp</w:t>
-      </w:r>
-      <w:proofErr w:type="spellEnd"/>
-      <w:r>
-        <w:t xml:space="preserve"> y </w:t>
-      </w:r>
-      <w:proofErr w:type="spellStart"/>
-      <w:r>
-        <w:t>udp</w:t>
-      </w:r>
-      <w:proofErr w:type="spellEnd"/>
-      <w:r>
-        <w:t xml:space="preserve">, ipv4 y ipv6, socket y </w:t>
-      </w:r>
-      <w:proofErr w:type="spellStart"/>
-      <w:r>
-        <w:t>datagramsocket</w:t>
-      </w:r>
-      <w:proofErr w:type="spellEnd"/>
-      <w:r>
-        <w:t xml:space="preserve">, clases para el protocolo </w:t>
-      </w:r>
-      <w:proofErr w:type="spellStart"/>
-      <w:r>
-        <w:t>udp</w:t>
-      </w:r>
-      <w:proofErr w:type="spellEnd"/>
-      <w:r>
-        <w:t xml:space="preserve"> y </w:t>
-      </w:r>
-      <w:proofErr w:type="spellStart"/>
-      <w:r>
-        <w:t>tcp</w:t>
-      </w:r>
-      <w:proofErr w:type="spellEnd"/>
-    </w:p>
-    <w:p>
-      <w:r>
-        <w:t xml:space="preserve">Que es socket </w:t>
-      </w:r>
-      <w:proofErr w:type="spellStart"/>
-      <w:r>
-        <w:t>multicast</w:t>
-      </w:r>
-      <w:proofErr w:type="spellEnd"/>
-      <w:r>
-        <w:t xml:space="preserve">, </w:t>
-      </w:r>
-    </w:p>
-    <w:p>
-      <w:r>
+      <w:pPr>
+        <w:pStyle w:val="Normal"/>
+        <w:rPr/>
+      </w:pPr>
+      <w:r>
+        <w:rPr/>
+        <w:t>Diferencia entre tcp y udp, ipv4 y ipv6, socket y datagramsocket, clases para el protocolo udp y tcp</w:t>
+      </w:r>
+    </w:p>
+    <w:p>
+      <w:pPr>
+        <w:pStyle w:val="Normal"/>
+        <w:rPr/>
+      </w:pPr>
+      <w:r>
+        <w:rPr/>
+        <w:t xml:space="preserve">Que es socket multicast, </w:t>
+      </w:r>
+    </w:p>
+    <w:p>
+      <w:pPr>
+        <w:pStyle w:val="Normal"/>
+        <w:rPr/>
+      </w:pPr>
+      <w:r>
+        <w:rPr/>
         <w:t>Saber IANA</w:t>
       </w:r>
     </w:p>
     <w:p>
-      <w:r>
+      <w:pPr>
+        <w:pStyle w:val="Normal"/>
+        <w:rPr/>
+      </w:pPr>
+      <w:r>
+        <w:rPr/>
         <w:t>255.0.0.1 -&gt; envía a todos</w:t>
       </w:r>
     </w:p>
     <w:p>
-      <w:proofErr w:type="spellStart"/>
-      <w:r>
-        <w:t>getOutputStream</w:t>
-      </w:r>
-      <w:proofErr w:type="spellEnd"/>
-      <w:r>
-        <w:t xml:space="preserve"> y </w:t>
-      </w:r>
-      <w:proofErr w:type="spellStart"/>
-      <w:r>
-        <w:t>getInputStream</w:t>
-      </w:r>
-      <w:proofErr w:type="spellEnd"/>
-      <w:r>
-        <w:t xml:space="preserve"> -&gt; donde se suelen usar.</w:t>
-      </w:r>
-    </w:p>
-    <w:p>
-      <w:proofErr w:type="spellStart"/>
-      <w:r>
-        <w:t>Buufered</w:t>
-      </w:r>
-      <w:proofErr w:type="spellEnd"/>
-      <w:r>
-        <w:t xml:space="preserve"> </w:t>
-      </w:r>
-      <w:proofErr w:type="spellStart"/>
-      <w:r>
-        <w:t>Streams</w:t>
-      </w:r>
-      <w:proofErr w:type="spellEnd"/>
-      <w:r>
-        <w:t xml:space="preserve"> y demás……………….</w:t>
-      </w:r>
-    </w:p>
-    <w:p>
-      <w:r>
-        <w:t xml:space="preserve">Diferencia entre telnet y </w:t>
-      </w:r>
-      <w:proofErr w:type="spellStart"/>
-      <w:r>
-        <w:t>ssh</w:t>
-      </w:r>
-      <w:proofErr w:type="spellEnd"/>
-      <w:r>
-        <w:t xml:space="preserve">, </w:t>
-      </w:r>
-      <w:proofErr w:type="spellStart"/>
-      <w:r>
-        <w:t>smtp</w:t>
-      </w:r>
-      <w:proofErr w:type="spellEnd"/>
-      <w:r>
-        <w:t xml:space="preserve"> y pop3, </w:t>
-      </w:r>
-    </w:p>
-    <w:p>
-      <w:r>
-        <w:t xml:space="preserve">Explicar los tipos de acceso de ftp </w:t>
-      </w:r>
-      <w:proofErr w:type="spellStart"/>
-      <w:r>
-        <w:t>asi</w:t>
-      </w:r>
-      <w:proofErr w:type="spellEnd"/>
-      <w:r>
-        <w:t xml:space="preserve"> como el modo pasivo y activo</w:t>
-      </w:r>
-    </w:p>
-    <w:p>
-      <w:r>
-        <w:t xml:space="preserve">Realizar un servidor sockets TCP que imprima por pantalla todo lo que recibe desde un servidor </w:t>
-      </w:r>
-      <w:proofErr w:type="spellStart"/>
-      <w:r>
-        <w:t>tcp</w:t>
-      </w:r>
-      <w:proofErr w:type="spellEnd"/>
-    </w:p>
-    <w:p>
-      <w:r>
-        <w:t xml:space="preserve">Realiza un </w:t>
-      </w:r>
-      <w:proofErr w:type="spellStart"/>
-      <w:r>
-        <w:t>prop</w:t>
-      </w:r>
-      <w:proofErr w:type="spellEnd"/>
-      <w:r>
-        <w:t xml:space="preserve"> para </w:t>
-      </w:r>
-      <w:proofErr w:type="gramStart"/>
-      <w:r>
-        <w:t>conectar  a</w:t>
-      </w:r>
-      <w:proofErr w:type="gramEnd"/>
-      <w:r>
-        <w:t xml:space="preserve"> el sistema </w:t>
-      </w:r>
-      <w:proofErr w:type="spellStart"/>
-      <w:r>
-        <w:t>smtp</w:t>
-      </w:r>
-      <w:proofErr w:type="spellEnd"/>
-      <w:r>
-        <w:t xml:space="preserve"> de Gmail</w:t>
-      </w:r>
-    </w:p>
-    <w:p>
-      <w:r>
+      <w:pPr>
+        <w:pStyle w:val="Normal"/>
+        <w:rPr/>
+      </w:pPr>
+      <w:r>
+        <w:rPr/>
+        <w:t>getOutputStream y getInputStream -&gt; donde se suelen usar.</w:t>
+      </w:r>
+    </w:p>
+    <w:p>
+      <w:pPr>
+        <w:pStyle w:val="Normal"/>
+        <w:rPr/>
+      </w:pPr>
+      <w:r>
+        <w:rPr/>
+        <w:t>Buufered Streams y demás……………….</w:t>
+      </w:r>
+    </w:p>
+    <w:p>
+      <w:pPr>
+        <w:pStyle w:val="Normal"/>
+        <w:rPr/>
+      </w:pPr>
+      <w:r>
+        <w:rPr/>
+        <w:t xml:space="preserve">Diferencia entre telnet y ssh, smtp y pop3, </w:t>
+      </w:r>
+    </w:p>
+    <w:p>
+      <w:pPr>
+        <w:pStyle w:val="Normal"/>
+        <w:rPr/>
+      </w:pPr>
+      <w:r>
+        <w:rPr/>
+        <w:t>Explicar los tipos de acceso de ftp asi como el modo pasivo y activo</w:t>
+      </w:r>
+    </w:p>
+    <w:p>
+      <w:pPr>
+        <w:pStyle w:val="Normal"/>
+        <w:rPr/>
+      </w:pPr>
+      <w:r>
+        <w:rPr/>
+        <w:t>Realizar un servidor sockets TCP que imprima por pantalla todo lo que recibe desde un servidor tcp</w:t>
+      </w:r>
+    </w:p>
+    <w:p>
+      <w:pPr>
+        <w:pStyle w:val="Normal"/>
+        <w:rPr/>
+      </w:pPr>
+      <w:r>
+        <w:rPr/>
+        <w:t>Realizar un cliente/servidor sockets TCP que imprima por pantalla todo lo que recibe desde un servidor tcp</w:t>
+      </w:r>
+    </w:p>
+    <w:p>
+      <w:pPr>
+        <w:pStyle w:val="Normal"/>
+        <w:rPr/>
+      </w:pPr>
+      <w:r>
+        <w:rPr/>
+        <w:t>Realizar un cliente/servidor sockets UDP que imprima por pantalla todo lo que recibe desde un servidor tcp</w:t>
+      </w:r>
+    </w:p>
+    <w:p>
+      <w:pPr>
+        <w:pStyle w:val="Normal"/>
+        <w:rPr/>
+      </w:pPr>
+      <w:r>
+        <w:rPr/>
+        <w:t>Realiza un prop para conectar  a el sistema smtp de Gmail</w:t>
+      </w:r>
+    </w:p>
+    <w:p>
+      <w:pPr>
+        <w:pStyle w:val="Normal"/>
+        <w:rPr/>
+      </w:pPr>
+      <w:r>
+        <w:rPr/>
         <w:t>Protocolo UDP</w:t>
       </w:r>
     </w:p>
     <w:p>
-      <w:r>
-        <w:t>Entra 100</w:t>
-      </w:r>
-      <w:proofErr w:type="gramStart"/>
-      <w:r>
-        <w:t>%  ---------</w:t>
-      </w:r>
-      <w:proofErr w:type="gramEnd"/>
-    </w:p>
-    <w:p>
-      <w:pPr>
-        <w:rPr>
-          <w:u w:val="single"/>
-        </w:rPr>
-      </w:pPr>
+      <w:pPr>
+        <w:pStyle w:val="Normal"/>
+        <w:rPr/>
+      </w:pPr>
+      <w:r>
+        <w:rPr/>
+        <w:t>Entra 100%  ---------</w:t>
+      </w:r>
+    </w:p>
+    <w:p>
+      <w:pPr>
+        <w:pStyle w:val="Normal"/>
+        <w:rPr>
+          <w:u w:val="none"/>
+        </w:rPr>
+      </w:pPr>
+      <w:r>
+        <w:rPr>
+          <w:u w:val="none"/>
+        </w:rPr>
+        <w:t>Hacer un props del smtp e incluir MimeMessage(session)</w:t>
+      </w:r>
+    </w:p>
+    <w:p>
+      <w:pPr>
+        <w:pStyle w:val="Normal"/>
+        <w:rPr>
+          <w:u w:val="none"/>
+        </w:rPr>
+      </w:pPr>
+      <w:r>
+        <w:rPr>
+          <w:u w:val="none"/>
+        </w:rPr>
+        <w:t>Hacer un props session pop3</w:t>
+      </w:r>
+    </w:p>
+    <w:p>
+      <w:pPr>
+        <w:pStyle w:val="Normal"/>
+        <w:rPr>
+          <w:u w:val="none"/>
+        </w:rPr>
+      </w:pPr>
+      <w:r>
+        <w:rPr>
+          <w:u w:val="none"/>
+        </w:rPr>
+        <w:t>Realiza un cliente FTP . Ejm cliente fTP2 – saber metodo connect</w:t>
+      </w:r>
+    </w:p>
+    <w:p>
+      <w:pPr>
+        <w:pStyle w:val="Normal"/>
+        <w:rPr>
+          <w:u w:val="none"/>
+        </w:rPr>
+      </w:pPr>
+      <w:r>
+        <w:rPr>
+          <w:u w:val="none"/>
+        </w:rPr>
+        <w:t>podria preguntar multihilos y solo cae en el servidor</w:t>
+      </w:r>
+    </w:p>
+    <w:p>
+      <w:pPr>
+        <w:pStyle w:val="Normal"/>
+        <w:rPr>
+          <w:u w:val="none"/>
+        </w:rPr>
+      </w:pPr>
+      <w:r>
+        <w:rPr>
+          <w:u w:val="none"/>
+        </w:rPr>
+        <w:t>y optimizacion de sockets cae seguro</w:t>
+      </w:r>
+    </w:p>
+    <w:p>
+      <w:pPr>
+        <w:pStyle w:val="Normal"/>
+        <w:rPr>
+          <w:u w:val="none"/>
+        </w:rPr>
+      </w:pPr>
+      <w:r>
+        <w:rPr>
+          <w:u w:val="none"/>
+        </w:rPr>
+        <w:t>** Hacer un servidor con hilos en el que tenga que cerrarse con cinco hilos.(</w:t>
+      </w:r>
+    </w:p>
+    <w:p>
+      <w:pPr>
+        <w:pStyle w:val="Normal"/>
+        <w:rPr>
+          <w:u w:val="none"/>
+        </w:rPr>
+      </w:pPr>
+      <w:r>
+        <w:rPr>
+          <w:u w:val="none"/>
+        </w:rPr>
+        <w:t>puedes usar un for o un while)</w:t>
+      </w:r>
+    </w:p>
+    <w:p>
+      <w:pPr>
+        <w:pStyle w:val="Normal"/>
+        <w:rPr>
+          <w:u w:val="none"/>
+        </w:rPr>
+      </w:pPr>
+      <w:r>
+        <w:rPr>
+          <w:u w:val="none"/>
+        </w:rPr>
+      </w:r>
+    </w:p>
+    <w:p>
+      <w:pPr>
+        <w:pStyle w:val="Normal"/>
+        <w:spacing w:before="0" w:after="160"/>
+        <w:rPr>
+          <w:u w:val="none"/>
+        </w:rPr>
+      </w:pPr>
+      <w:r>
+        <w:rPr>
+          <w:u w:val="none"/>
+        </w:rPr>
+      </w:r>
       <w:bookmarkStart w:id="0" w:name="_GoBack"/>
-      <w:bookmarkEnd w:id="0"/>
+      <w:bookmarkStart w:id="1" w:name="_GoBack"/>
+      <w:bookmarkEnd w:id="1"/>
     </w:p>
     <w:sectPr>
+      <w:type w:val="nextPage"/>
       <w:pgSz w:w="11906" w:h="16838"/>
-      <w:pgMar w:top="1417" w:right="1701" w:bottom="1417" w:left="1701" w:header="708" w:footer="708" w:gutter="0"/>
-      <w:cols w:space="708"/>
-      <w:docGrid w:linePitch="360"/>
+      <w:pgMar w:left="1701" w:right="1701" w:gutter="0" w:header="0" w:top="1417" w:footer="0" w:bottom="1417"/>
+      <w:pgNumType w:fmt="decimal"/>
+      <w:formProt w:val="false"/>
+      <w:textDirection w:val="lrTb"/>
+      <w:docGrid w:type="default" w:linePitch="360" w:charSpace="4096"/>
     </w:sectPr>
   </w:body>
 </w:document>
 </file>
 
 <file path=word/styles.xml><?xml version="1.0" encoding="utf-8"?>
-<w:styles xmlns:mc="http://schemas.openxmlformats.org/markup-compatibility/2006" xmlns:r="http://schemas.openxmlformats.org/officeDocument/2006/relationships" xmlns:w="http://schemas.openxmlformats.org/wordprocessingml/2006/main" xmlns:w14="http://schemas.microsoft.com/office/word/2010/wordml" xmlns:w15="http://schemas.microsoft.com/office/word/2012/wordml" xmlns:w16se="http://schemas.microsoft.com/office/word/2015/wordml/symex" mc:Ignorable="w14 w15 w16se">
+<w:styles xmlns:w="http://schemas.openxmlformats.org/wordprocessingml/2006/main" xmlns:w14="http://schemas.microsoft.com/office/word/2010/wordml" xmlns:mc="http://schemas.openxmlformats.org/markup-compatibility/2006" mc:Ignorable="w14">
   <w:docDefaults>
     <w:rPrDefault>
       <w:rPr>
-        <w:rFonts w:asciiTheme="minorHAnsi" w:eastAsiaTheme="minorHAnsi" w:hAnsiTheme="minorHAnsi" w:cstheme="minorBidi"/>
+        <w:rFonts w:ascii="Calibri" w:hAnsi="Calibri" w:eastAsia="Calibri" w:cs="" w:asciiTheme="minorHAnsi" w:cstheme="minorBidi" w:eastAsiaTheme="minorHAnsi" w:hAnsiTheme="minorHAnsi"/>
         <w:sz w:val="22"/>
         <w:szCs w:val="22"/>
         <w:lang w:val="es-ES" w:eastAsia="en-US" w:bidi="ar-SA"/>
@@ -228,21 +306,21 @@
     </w:rPrDefault>
     <w:pPrDefault>
       <w:pPr>
-        <w:spacing w:after="160" w:line="259" w:lineRule="auto"/>
+        <w:suppressAutoHyphens w:val="true"/>
       </w:pPr>
     </w:pPrDefault>
   </w:docDefaults>
   <w:latentStyles w:defLockedState="0" w:defUIPriority="99" w:defSemiHidden="0" w:defUnhideWhenUsed="0" w:defQFormat="0" w:count="371">
     <w:lsdException w:name="Normal" w:uiPriority="0" w:qFormat="1"/>
     <w:lsdException w:name="heading 1" w:uiPriority="9" w:qFormat="1"/>
-    <w:lsdException w:name="heading 2" w:semiHidden="1" w:uiPriority="9" w:unhideWhenUsed="1" w:qFormat="1"/>
-    <w:lsdException w:name="heading 3" w:semiHidden="1" w:uiPriority="9" w:unhideWhenUsed="1" w:qFormat="1"/>
-    <w:lsdException w:name="heading 4" w:semiHidden="1" w:uiPriority="9" w:unhideWhenUsed="1" w:qFormat="1"/>
-    <w:lsdException w:name="heading 5" w:semiHidden="1" w:uiPriority="9" w:unhideWhenUsed="1" w:qFormat="1"/>
-    <w:lsdException w:name="heading 6" w:semiHidden="1" w:uiPriority="9" w:unhideWhenUsed="1" w:qFormat="1"/>
-    <w:lsdException w:name="heading 7" w:semiHidden="1" w:uiPriority="9" w:unhideWhenUsed="1" w:qFormat="1"/>
-    <w:lsdException w:name="heading 8" w:semiHidden="1" w:uiPriority="9" w:unhideWhenUsed="1" w:qFormat="1"/>
-    <w:lsdException w:name="heading 9" w:semiHidden="1" w:uiPriority="9" w:unhideWhenUsed="1" w:qFormat="1"/>
+    <w:lsdException w:name="heading 2" w:uiPriority="9" w:semiHidden="1" w:unhideWhenUsed="1" w:qFormat="1"/>
+    <w:lsdException w:name="heading 3" w:uiPriority="9" w:semiHidden="1" w:unhideWhenUsed="1" w:qFormat="1"/>
+    <w:lsdException w:name="heading 4" w:uiPriority="9" w:semiHidden="1" w:unhideWhenUsed="1" w:qFormat="1"/>
+    <w:lsdException w:name="heading 5" w:uiPriority="9" w:semiHidden="1" w:unhideWhenUsed="1" w:qFormat="1"/>
+    <w:lsdException w:name="heading 6" w:uiPriority="9" w:semiHidden="1" w:unhideWhenUsed="1" w:qFormat="1"/>
+    <w:lsdException w:name="heading 7" w:uiPriority="9" w:semiHidden="1" w:unhideWhenUsed="1" w:qFormat="1"/>
+    <w:lsdException w:name="heading 8" w:uiPriority="9" w:semiHidden="1" w:unhideWhenUsed="1" w:qFormat="1"/>
+    <w:lsdException w:name="heading 9" w:uiPriority="9" w:semiHidden="1" w:unhideWhenUsed="1" w:qFormat="1"/>
     <w:lsdException w:name="index 1" w:semiHidden="1" w:unhideWhenUsed="1"/>
     <w:lsdException w:name="index 2" w:semiHidden="1" w:unhideWhenUsed="1"/>
     <w:lsdException w:name="index 3" w:semiHidden="1" w:unhideWhenUsed="1"/>
@@ -252,22 +330,22 @@
     <w:lsdException w:name="index 7" w:semiHidden="1" w:unhideWhenUsed="1"/>
     <w:lsdException w:name="index 8" w:semiHidden="1" w:unhideWhenUsed="1"/>
     <w:lsdException w:name="index 9" w:semiHidden="1" w:unhideWhenUsed="1"/>
-    <w:lsdException w:name="toc 1" w:semiHidden="1" w:uiPriority="39" w:unhideWhenUsed="1"/>
-    <w:lsdException w:name="toc 2" w:semiHidden="1" w:uiPriority="39" w:unhideWhenUsed="1"/>
-    <w:lsdException w:name="toc 3" w:semiHidden="1" w:uiPriority="39" w:unhideWhenUsed="1"/>
-    <w:lsdException w:name="toc 4" w:semiHidden="1" w:uiPriority="39" w:unhideWhenUsed="1"/>
-    <w:lsdException w:name="toc 5" w:semiHidden="1" w:uiPriority="39" w:unhideWhenUsed="1"/>
-    <w:lsdException w:name="toc 6" w:semiHidden="1" w:uiPriority="39" w:unhideWhenUsed="1"/>
-    <w:lsdException w:name="toc 7" w:semiHidden="1" w:uiPriority="39" w:unhideWhenUsed="1"/>
-    <w:lsdException w:name="toc 8" w:semiHidden="1" w:uiPriority="39" w:unhideWhenUsed="1"/>
-    <w:lsdException w:name="toc 9" w:semiHidden="1" w:uiPriority="39" w:unhideWhenUsed="1"/>
+    <w:lsdException w:name="toc 1" w:uiPriority="39" w:semiHidden="1" w:unhideWhenUsed="1"/>
+    <w:lsdException w:name="toc 2" w:uiPriority="39" w:semiHidden="1" w:unhideWhenUsed="1"/>
+    <w:lsdException w:name="toc 3" w:uiPriority="39" w:semiHidden="1" w:unhideWhenUsed="1"/>
+    <w:lsdException w:name="toc 4" w:uiPriority="39" w:semiHidden="1" w:unhideWhenUsed="1"/>
+    <w:lsdException w:name="toc 5" w:uiPriority="39" w:semiHidden="1" w:unhideWhenUsed="1"/>
+    <w:lsdException w:name="toc 6" w:uiPriority="39" w:semiHidden="1" w:unhideWhenUsed="1"/>
+    <w:lsdException w:name="toc 7" w:uiPriority="39" w:semiHidden="1" w:unhideWhenUsed="1"/>
+    <w:lsdException w:name="toc 8" w:uiPriority="39" w:semiHidden="1" w:unhideWhenUsed="1"/>
+    <w:lsdException w:name="toc 9" w:uiPriority="39" w:semiHidden="1" w:unhideWhenUsed="1"/>
     <w:lsdException w:name="Normal Indent" w:semiHidden="1" w:unhideWhenUsed="1"/>
     <w:lsdException w:name="footnote text" w:semiHidden="1" w:unhideWhenUsed="1"/>
     <w:lsdException w:name="annotation text" w:semiHidden="1" w:unhideWhenUsed="1"/>
     <w:lsdException w:name="header" w:semiHidden="1" w:unhideWhenUsed="1"/>
     <w:lsdException w:name="footer" w:semiHidden="1" w:unhideWhenUsed="1"/>
     <w:lsdException w:name="index heading" w:semiHidden="1" w:unhideWhenUsed="1"/>
-    <w:lsdException w:name="caption" w:semiHidden="1" w:uiPriority="35" w:unhideWhenUsed="1" w:qFormat="1"/>
+    <w:lsdException w:name="caption" w:uiPriority="35" w:semiHidden="1" w:unhideWhenUsed="1" w:qFormat="1"/>
     <w:lsdException w:name="table of figures" w:semiHidden="1" w:unhideWhenUsed="1"/>
     <w:lsdException w:name="envelope address" w:semiHidden="1" w:unhideWhenUsed="1"/>
     <w:lsdException w:name="envelope return" w:semiHidden="1" w:unhideWhenUsed="1"/>
@@ -298,7 +376,7 @@
     <w:lsdException w:name="Title" w:uiPriority="10" w:qFormat="1"/>
     <w:lsdException w:name="Closing" w:semiHidden="1" w:unhideWhenUsed="1"/>
     <w:lsdException w:name="Signature" w:semiHidden="1" w:unhideWhenUsed="1"/>
-    <w:lsdException w:name="Default Paragraph Font" w:semiHidden="1" w:uiPriority="1" w:unhideWhenUsed="1"/>
+    <w:lsdException w:name="Default Paragraph Font" w:uiPriority="1" w:semiHidden="1" w:unhideWhenUsed="1"/>
     <w:lsdException w:name="Body Text" w:semiHidden="1" w:unhideWhenUsed="1"/>
     <w:lsdException w:name="Body Text Indent" w:semiHidden="1" w:unhideWhenUsed="1"/>
     <w:lsdException w:name="List Continue" w:semiHidden="1" w:unhideWhenUsed="1"/>
@@ -498,8 +576,8 @@
     <w:lsdException w:name="Subtle Reference" w:uiPriority="31" w:qFormat="1"/>
     <w:lsdException w:name="Intense Reference" w:uiPriority="32" w:qFormat="1"/>
     <w:lsdException w:name="Book Title" w:uiPriority="33" w:qFormat="1"/>
-    <w:lsdException w:name="Bibliography" w:semiHidden="1" w:uiPriority="37" w:unhideWhenUsed="1"/>
-    <w:lsdException w:name="TOC Heading" w:semiHidden="1" w:uiPriority="39" w:unhideWhenUsed="1" w:qFormat="1"/>
+    <w:lsdException w:name="Bibliography" w:uiPriority="37" w:semiHidden="1" w:unhideWhenUsed="1"/>
+    <w:lsdException w:name="TOC Heading" w:uiPriority="39" w:semiHidden="1" w:unhideWhenUsed="1" w:qFormat="1"/>
     <w:lsdException w:name="Plain Table 1" w:uiPriority="41"/>
     <w:lsdException w:name="Plain Table 2" w:uiPriority="42"/>
     <w:lsdException w:name="Plain Table 3" w:uiPriority="43"/>
@@ -605,15 +683,96 @@
     <w:lsdException w:name="List Table 6 Colorful Accent 6" w:uiPriority="51"/>
     <w:lsdException w:name="List Table 7 Colorful Accent 6" w:uiPriority="52"/>
   </w:latentStyles>
-  <w:style w:type="paragraph" w:default="1" w:styleId="Normal">
+  <w:style w:type="paragraph" w:styleId="Normal" w:default="1">
     <w:name w:val="Normal"/>
     <w:qFormat/>
+    <w:pPr>
+      <w:widowControl/>
+      <w:bidi w:val="0"/>
+      <w:spacing w:lineRule="auto" w:line="259" w:before="0" w:after="160"/>
+      <w:jc w:val="left"/>
+    </w:pPr>
+    <w:rPr>
+      <w:rFonts w:ascii="Calibri" w:hAnsi="Calibri" w:eastAsia="Calibri" w:cs="" w:asciiTheme="minorHAnsi" w:cstheme="minorBidi" w:eastAsiaTheme="minorHAnsi" w:hAnsiTheme="minorHAnsi"/>
+      <w:color w:val="auto"/>
+      <w:kern w:val="0"/>
+      <w:sz w:val="22"/>
+      <w:szCs w:val="22"/>
+      <w:lang w:val="es-ES" w:eastAsia="en-US" w:bidi="ar-SA"/>
+    </w:rPr>
   </w:style>
-  <w:style w:type="character" w:default="1" w:styleId="Fuentedeprrafopredeter">
+  <w:style w:type="character" w:styleId="DefaultParagraphFont" w:default="1">
     <w:name w:val="Default Paragraph Font"/>
     <w:uiPriority w:val="1"/>
     <w:semiHidden/>
     <w:unhideWhenUsed/>
+    <w:qFormat/>
+    <w:rPr/>
+  </w:style>
+  <w:style w:type="paragraph" w:styleId="Heading">
+    <w:name w:val="Heading"/>
+    <w:basedOn w:val="Normal"/>
+    <w:next w:val="BodyText"/>
+    <w:qFormat/>
+    <w:pPr>
+      <w:keepNext w:val="true"/>
+      <w:spacing w:before="240" w:after="120"/>
+    </w:pPr>
+    <w:rPr>
+      <w:rFonts w:ascii="Liberation Sans" w:hAnsi="Liberation Sans" w:eastAsia="Noto Sans CJK SC" w:cs="Noto Sans Devanagari"/>
+      <w:sz w:val="28"/>
+      <w:szCs w:val="28"/>
+    </w:rPr>
+  </w:style>
+  <w:style w:type="paragraph" w:styleId="BodyText">
+    <w:name w:val="Body Text"/>
+    <w:basedOn w:val="Normal"/>
+    <w:pPr>
+      <w:spacing w:lineRule="auto" w:line="276" w:before="0" w:after="140"/>
+    </w:pPr>
+    <w:rPr/>
+  </w:style>
+  <w:style w:type="paragraph" w:styleId="List">
+    <w:name w:val="List"/>
+    <w:basedOn w:val="BodyText"/>
+    <w:pPr/>
+    <w:rPr>
+      <w:rFonts w:cs="Noto Sans Devanagari"/>
+    </w:rPr>
+  </w:style>
+  <w:style w:type="paragraph" w:styleId="Caption">
+    <w:name w:val="Caption"/>
+    <w:basedOn w:val="Normal"/>
+    <w:qFormat/>
+    <w:pPr>
+      <w:suppressLineNumbers/>
+      <w:spacing w:before="120" w:after="120"/>
+    </w:pPr>
+    <w:rPr>
+      <w:rFonts w:cs="Noto Sans Devanagari"/>
+      <w:i/>
+      <w:iCs/>
+      <w:sz w:val="24"/>
+      <w:szCs w:val="24"/>
+    </w:rPr>
+  </w:style>
+  <w:style w:type="paragraph" w:styleId="Index">
+    <w:name w:val="Index"/>
+    <w:basedOn w:val="Normal"/>
+    <w:qFormat/>
+    <w:pPr>
+      <w:suppressLineNumbers/>
+    </w:pPr>
+    <w:rPr>
+      <w:rFonts w:cs="Noto Sans Devanagari"/>
+    </w:rPr>
+  </w:style>
+  <w:style w:type="numbering" w:styleId="NoList" w:default="1">
+    <w:name w:val="No List"/>
+    <w:uiPriority w:val="99"/>
+    <w:semiHidden/>
+    <w:unhideWhenUsed/>
+    <w:qFormat/>
   </w:style>
   <w:style w:type="table" w:default="1" w:styleId="Tablanormal">
     <w:name w:val="Normal Table"/>
@@ -621,7 +780,6 @@
     <w:semiHidden/>
     <w:unhideWhenUsed/>
     <w:tblPr>
-      <w:tblInd w:w="0" w:type="dxa"/>
       <w:tblCellMar>
         <w:top w:w="0" w:type="dxa"/>
         <w:left w:w="108" w:type="dxa"/>
@@ -630,171 +788,101 @@
       </w:tblCellMar>
     </w:tblPr>
   </w:style>
-  <w:style w:type="numbering" w:default="1" w:styleId="Sinlista">
-    <w:name w:val="No List"/>
-    <w:uiPriority w:val="99"/>
-    <w:semiHidden/>
-    <w:unhideWhenUsed/>
-  </w:style>
 </w:styles>
 </file>
 
 <file path=word/theme/theme1.xml><?xml version="1.0" encoding="utf-8"?>
-<a:theme xmlns:a="http://schemas.openxmlformats.org/drawingml/2006/main" name="Tema de Office">
+<a:theme xmlns:a="http://schemas.openxmlformats.org/drawingml/2006/main" xmlns:r="http://schemas.openxmlformats.org/officeDocument/2006/relationships" name="Tema de Office">
   <a:themeElements>
     <a:clrScheme name="Office">
       <a:dk1>
-        <a:sysClr val="windowText" lastClr="000000"/>
+        <a:srgbClr val="000000"/>
       </a:dk1>
       <a:lt1>
-        <a:sysClr val="window" lastClr="FFFFFF"/>
+        <a:srgbClr val="ffffff"/>
       </a:lt1>
       <a:dk2>
-        <a:srgbClr val="44546A"/>
+        <a:srgbClr val="44546a"/>
       </a:dk2>
       <a:lt2>
-        <a:srgbClr val="E7E6E6"/>
+        <a:srgbClr val="e7e6e6"/>
       </a:lt2>
       <a:accent1>
-        <a:srgbClr val="5B9BD5"/>
+        <a:srgbClr val="5b9bd5"/>
       </a:accent1>
       <a:accent2>
-        <a:srgbClr val="ED7D31"/>
+        <a:srgbClr val="ed7d31"/>
       </a:accent2>
       <a:accent3>
-        <a:srgbClr val="A5A5A5"/>
+        <a:srgbClr val="a5a5a5"/>
       </a:accent3>
       <a:accent4>
-        <a:srgbClr val="FFC000"/>
+        <a:srgbClr val="ffc000"/>
       </a:accent4>
       <a:accent5>
-        <a:srgbClr val="4472C4"/>
+        <a:srgbClr val="4472c4"/>
       </a:accent5>
       <a:accent6>
-        <a:srgbClr val="70AD47"/>
+        <a:srgbClr val="70ad47"/>
       </a:accent6>
       <a:hlink>
-        <a:srgbClr val="0563C1"/>
+        <a:srgbClr val="0563c1"/>
       </a:hlink>
       <a:folHlink>
-        <a:srgbClr val="954F72"/>
+        <a:srgbClr val="954f72"/>
       </a:folHlink>
     </a:clrScheme>
     <a:fontScheme name="Office">
       <a:majorFont>
-        <a:latin typeface="Calibri Light" panose="020F0302020204030204"/>
+        <a:latin typeface="Calibri Light" panose="020F0302020204030204" pitchFamily="0" charset="1"/>
         <a:ea typeface=""/>
         <a:cs typeface=""/>
-        <a:font script="Jpan" typeface="游ゴシック Light"/>
-        <a:font script="Hang" typeface="맑은 고딕"/>
-        <a:font script="Hans" typeface="等线 Light"/>
-        <a:font script="Hant" typeface="新細明體"/>
-        <a:font script="Arab" typeface="Times New Roman"/>
-        <a:font script="Hebr" typeface="Times New Roman"/>
-        <a:font script="Thai" typeface="Angsana New"/>
-        <a:font script="Ethi" typeface="Nyala"/>
-        <a:font script="Beng" typeface="Vrinda"/>
-        <a:font script="Gujr" typeface="Shruti"/>
-        <a:font script="Khmr" typeface="MoolBoran"/>
-        <a:font script="Knda" typeface="Tunga"/>
-        <a:font script="Guru" typeface="Raavi"/>
-        <a:font script="Cans" typeface="Euphemia"/>
-        <a:font script="Cher" typeface="Plantagenet Cherokee"/>
-        <a:font script="Yiii" typeface="Microsoft Yi Baiti"/>
-        <a:font script="Tibt" typeface="Microsoft Himalaya"/>
-        <a:font script="Thaa" typeface="MV Boli"/>
-        <a:font script="Deva" typeface="Mangal"/>
-        <a:font script="Telu" typeface="Gautami"/>
-        <a:font script="Taml" typeface="Latha"/>
-        <a:font script="Syrc" typeface="Estrangelo Edessa"/>
-        <a:font script="Orya" typeface="Kalinga"/>
-        <a:font script="Mlym" typeface="Kartika"/>
-        <a:font script="Laoo" typeface="DokChampa"/>
-        <a:font script="Sinh" typeface="Iskoola Pota"/>
-        <a:font script="Mong" typeface="Mongolian Baiti"/>
-        <a:font script="Viet" typeface="Times New Roman"/>
-        <a:font script="Uigh" typeface="Microsoft Uighur"/>
-        <a:font script="Geor" typeface="Sylfaen"/>
       </a:majorFont>
       <a:minorFont>
-        <a:latin typeface="Calibri" panose="020F0502020204030204"/>
+        <a:latin typeface="Calibri" panose="020F0502020204030204" pitchFamily="0" charset="1"/>
         <a:ea typeface=""/>
         <a:cs typeface=""/>
-        <a:font script="Jpan" typeface="游明朝"/>
-        <a:font script="Hang" typeface="맑은 고딕"/>
-        <a:font script="Hans" typeface="等线"/>
-        <a:font script="Hant" typeface="新細明體"/>
-        <a:font script="Arab" typeface="Arial"/>
-        <a:font script="Hebr" typeface="Arial"/>
-        <a:font script="Thai" typeface="Cordia New"/>
-        <a:font script="Ethi" typeface="Nyala"/>
-        <a:font script="Beng" typeface="Vrinda"/>
-        <a:font script="Gujr" typeface="Shruti"/>
-        <a:font script="Khmr" typeface="DaunPenh"/>
-        <a:font script="Knda" typeface="Tunga"/>
-        <a:font script="Guru" typeface="Raavi"/>
-        <a:font script="Cans" typeface="Euphemia"/>
-        <a:font script="Cher" typeface="Plantagenet Cherokee"/>
-        <a:font script="Yiii" typeface="Microsoft Yi Baiti"/>
-        <a:font script="Tibt" typeface="Microsoft Himalaya"/>
-        <a:font script="Thaa" typeface="MV Boli"/>
-        <a:font script="Deva" typeface="Mangal"/>
-        <a:font script="Telu" typeface="Gautami"/>
-        <a:font script="Taml" typeface="Latha"/>
-        <a:font script="Syrc" typeface="Estrangelo Edessa"/>
-        <a:font script="Orya" typeface="Kalinga"/>
-        <a:font script="Mlym" typeface="Kartika"/>
-        <a:font script="Laoo" typeface="DokChampa"/>
-        <a:font script="Sinh" typeface="Iskoola Pota"/>
-        <a:font script="Mong" typeface="Mongolian Baiti"/>
-        <a:font script="Viet" typeface="Arial"/>
-        <a:font script="Uigh" typeface="Microsoft Uighur"/>
-        <a:font script="Geor" typeface="Sylfaen"/>
       </a:minorFont>
     </a:fontScheme>
-    <a:fmtScheme name="Office">
+    <a:fmtScheme>
       <a:fillStyleLst>
         <a:solidFill>
           <a:schemeClr val="phClr"/>
         </a:solidFill>
-        <a:gradFill rotWithShape="1">
+        <a:gradFill>
           <a:gsLst>
             <a:gs pos="0">
               <a:schemeClr val="phClr">
                 <a:lumMod val="110000"/>
-                <a:satMod val="105000"/>
                 <a:tint val="67000"/>
               </a:schemeClr>
             </a:gs>
             <a:gs pos="50000">
               <a:schemeClr val="phClr">
                 <a:lumMod val="105000"/>
-                <a:satMod val="103000"/>
                 <a:tint val="73000"/>
               </a:schemeClr>
             </a:gs>
             <a:gs pos="100000">
               <a:schemeClr val="phClr">
                 <a:lumMod val="105000"/>
-                <a:satMod val="109000"/>
                 <a:tint val="81000"/>
               </a:schemeClr>
             </a:gs>
           </a:gsLst>
           <a:lin ang="5400000" scaled="0"/>
+          <a:tileRect l="0" t="0" r="0" b="0"/>
         </a:gradFill>
-        <a:gradFill rotWithShape="1">
+        <a:gradFill>
           <a:gsLst>
             <a:gs pos="0">
               <a:schemeClr val="phClr">
-                <a:satMod val="103000"/>
                 <a:lumMod val="102000"/>
                 <a:tint val="94000"/>
               </a:schemeClr>
             </a:gs>
             <a:gs pos="50000">
               <a:schemeClr val="phClr">
-                <a:satMod val="110000"/>
                 <a:lumMod val="100000"/>
                 <a:shade val="100000"/>
               </a:schemeClr>
@@ -802,33 +890,24 @@
             <a:gs pos="100000">
               <a:schemeClr val="phClr">
                 <a:lumMod val="99000"/>
-                <a:satMod val="120000"/>
                 <a:shade val="78000"/>
               </a:schemeClr>
             </a:gs>
           </a:gsLst>
           <a:lin ang="5400000" scaled="0"/>
+          <a:tileRect l="0" t="0" r="0" b="0"/>
         </a:gradFill>
       </a:fillStyleLst>
       <a:lnStyleLst>
         <a:ln w="6350" cap="flat" cmpd="sng" algn="ctr">
-          <a:solidFill>
-            <a:schemeClr val="phClr"/>
-          </a:solidFill>
           <a:prstDash val="solid"/>
           <a:miter lim="800000"/>
         </a:ln>
         <a:ln w="12700" cap="flat" cmpd="sng" algn="ctr">
-          <a:solidFill>
-            <a:schemeClr val="phClr"/>
-          </a:solidFill>
           <a:prstDash val="solid"/>
           <a:miter lim="800000"/>
         </a:ln>
         <a:ln w="19050" cap="flat" cmpd="sng" algn="ctr">
-          <a:solidFill>
-            <a:schemeClr val="phClr"/>
-          </a:solidFill>
           <a:prstDash val="solid"/>
           <a:miter lim="800000"/>
         </a:ln>
@@ -841,13 +920,7 @@
           <a:effectLst/>
         </a:effectStyle>
         <a:effectStyle>
-          <a:effectLst>
-            <a:outerShdw blurRad="57150" dist="19050" dir="5400000" algn="ctr" rotWithShape="0">
-              <a:srgbClr val="000000">
-                <a:alpha val="63000"/>
-              </a:srgbClr>
-            </a:outerShdw>
-          </a:effectLst>
+          <a:effectLst/>
         </a:effectStyle>
       </a:effectStyleLst>
       <a:bgFillStyleLst>
@@ -857,15 +930,13 @@
         <a:solidFill>
           <a:schemeClr val="phClr">
             <a:tint val="95000"/>
-            <a:satMod val="170000"/>
           </a:schemeClr>
         </a:solidFill>
-        <a:gradFill rotWithShape="1">
+        <a:gradFill>
           <a:gsLst>
             <a:gs pos="0">
               <a:schemeClr val="phClr">
                 <a:tint val="93000"/>
-                <a:satMod val="150000"/>
                 <a:shade val="98000"/>
                 <a:lumMod val="102000"/>
               </a:schemeClr>
@@ -873,7 +944,6 @@
             <a:gs pos="50000">
               <a:schemeClr val="phClr">
                 <a:tint val="98000"/>
-                <a:satMod val="130000"/>
                 <a:shade val="90000"/>
                 <a:lumMod val="103000"/>
               </a:schemeClr>
@@ -881,21 +951,14 @@
             <a:gs pos="100000">
               <a:schemeClr val="phClr">
                 <a:shade val="63000"/>
-                <a:satMod val="120000"/>
               </a:schemeClr>
             </a:gs>
           </a:gsLst>
           <a:lin ang="5400000" scaled="0"/>
+          <a:tileRect l="0" t="0" r="0" b="0"/>
         </a:gradFill>
       </a:bgFillStyleLst>
     </a:fmtScheme>
   </a:themeElements>
-  <a:objectDefaults/>
-  <a:extraClrSchemeLst/>
-  <a:extLst>
-    <a:ext uri="{05A4C25C-085E-4340-85A3-A5531E510DB2}">
-      <thm15:themeFamily xmlns:thm15="http://schemas.microsoft.com/office/thememl/2012/main" name="Office Theme" id="{62F939B6-93AF-4DB8-9C6B-D6C7DFDC589F}" vid="{4A3C46E8-61CC-4603-A589-7422A47A8E4A}"/>
-    </a:ext>
-  </a:extLst>
 </a:theme>
 </file>
</xml_diff>